<commit_message>
Documents update: Activity of the group & Activity Diagram_Registration
</commit_message>
<xml_diff>
--- a/docs/Aspire 2 Project Activity Record-ModAModBProject.docx
+++ b/docs/Aspire 2 Project Activity Record-ModAModBProject.docx
@@ -912,12 +912,7 @@
               <w:t>Connecting DB to App</w:t>
             </w:r>
             <w:r>
-              <w:t xml:space="preserve">, </w:t>
-            </w:r>
-            <w:bookmarkStart w:id="0" w:name="_GoBack"/>
-            <w:bookmarkEnd w:id="0"/>
-            <w:r>
-              <w:t>DB creation, .</w:t>
+              <w:t>, DB creation, .</w:t>
             </w:r>
             <w:proofErr w:type="spellStart"/>
             <w:r>
@@ -1140,7 +1135,16 @@
           <w:p>
             <w:pPr>
               <w:cnfStyle w:val="000000100000" w:firstRow="0" w:lastRow="0" w:firstColumn="0" w:lastColumn="0" w:oddVBand="0" w:evenVBand="0" w:oddHBand="1" w:evenHBand="0" w:firstRowFirstColumn="0" w:firstRowLastColumn="0" w:lastRowFirstColumn="0" w:lastRowLastColumn="0"/>
-            </w:pPr>
+              <w:rPr>
+                <w:lang w:val="en-US"/>
+              </w:rPr>
+            </w:pPr>
+            <w:r>
+              <w:rPr>
+                <w:lang w:val="en-US"/>
+              </w:rPr>
+              <w:t>Connecting forms UI &amp; Back-end (Timesheet+ Registration)</w:t>
+            </w:r>
           </w:p>
         </w:tc>
         <w:tc>
@@ -1155,6 +1159,9 @@
             <w:pPr>
               <w:cnfStyle w:val="000000100000" w:firstRow="0" w:lastRow="0" w:firstColumn="0" w:lastColumn="0" w:oddVBand="0" w:evenVBand="0" w:oddHBand="1" w:evenHBand="0" w:firstRowFirstColumn="0" w:firstRowLastColumn="0" w:lastRowFirstColumn="0" w:lastRowLastColumn="0"/>
             </w:pPr>
+            <w:r>
+              <w:t>Completed</w:t>
+            </w:r>
           </w:p>
         </w:tc>
       </w:tr>
@@ -1191,11 +1198,6 @@
               <w:t>2</w:t>
             </w:r>
           </w:p>
-          <w:p>
-            <w:pPr>
-              <w:cnfStyle w:val="000000000000" w:firstRow="0" w:lastRow="0" w:firstColumn="0" w:lastColumn="0" w:oddVBand="0" w:evenVBand="0" w:oddHBand="0" w:evenHBand="0" w:firstRowFirstColumn="0" w:firstRowLastColumn="0" w:lastRowFirstColumn="0" w:lastRowLastColumn="0"/>
-            </w:pPr>
-          </w:p>
         </w:tc>
         <w:tc>
           <w:tcPr>
@@ -1209,7 +1211,22 @@
           <w:p>
             <w:pPr>
               <w:cnfStyle w:val="000000000000" w:firstRow="0" w:lastRow="0" w:firstColumn="0" w:lastColumn="0" w:oddVBand="0" w:evenVBand="0" w:oddHBand="0" w:evenHBand="0" w:firstRowFirstColumn="0" w:firstRowLastColumn="0" w:lastRowFirstColumn="0" w:lastRowLastColumn="0"/>
-            </w:pPr>
+              <w:rPr>
+                <w:lang w:val="en-US"/>
+              </w:rPr>
+            </w:pPr>
+            <w:r>
+              <w:rPr>
+                <w:lang w:val="en-US"/>
+              </w:rPr>
+              <w:t>Connecting forms UI &amp; Back-end</w:t>
+            </w:r>
+            <w:r>
+              <w:rPr>
+                <w:lang w:val="en-US"/>
+              </w:rPr>
+              <w:t xml:space="preserve"> (Registration)</w:t>
+            </w:r>
           </w:p>
         </w:tc>
         <w:tc>
@@ -1224,6 +1241,9 @@
             <w:pPr>
               <w:cnfStyle w:val="000000000000" w:firstRow="0" w:lastRow="0" w:firstColumn="0" w:lastColumn="0" w:oddVBand="0" w:evenVBand="0" w:oddHBand="0" w:evenHBand="0" w:firstRowFirstColumn="0" w:firstRowLastColumn="0" w:lastRowFirstColumn="0" w:lastRowLastColumn="0"/>
             </w:pPr>
+            <w:r>
+              <w:t>Completed</w:t>
+            </w:r>
           </w:p>
         </w:tc>
       </w:tr>
@@ -1261,11 +1281,6 @@
               <w:t>3</w:t>
             </w:r>
           </w:p>
-          <w:p>
-            <w:pPr>
-              <w:cnfStyle w:val="000000100000" w:firstRow="0" w:lastRow="0" w:firstColumn="0" w:lastColumn="0" w:oddVBand="0" w:evenVBand="0" w:oddHBand="1" w:evenHBand="0" w:firstRowFirstColumn="0" w:firstRowLastColumn="0" w:lastRowFirstColumn="0" w:lastRowLastColumn="0"/>
-            </w:pPr>
-          </w:p>
         </w:tc>
         <w:tc>
           <w:tcPr>
@@ -1279,7 +1294,22 @@
           <w:p>
             <w:pPr>
               <w:cnfStyle w:val="000000100000" w:firstRow="0" w:lastRow="0" w:firstColumn="0" w:lastColumn="0" w:oddVBand="0" w:evenVBand="0" w:oddHBand="1" w:evenHBand="0" w:firstRowFirstColumn="0" w:firstRowLastColumn="0" w:lastRowFirstColumn="0" w:lastRowLastColumn="0"/>
-            </w:pPr>
+              <w:rPr>
+                <w:lang w:val="en-US"/>
+              </w:rPr>
+            </w:pPr>
+            <w:r>
+              <w:rPr>
+                <w:lang w:val="en-US"/>
+              </w:rPr>
+              <w:t>Connecting forms UI &amp; Back-end</w:t>
+            </w:r>
+            <w:r>
+              <w:rPr>
+                <w:lang w:val="en-US"/>
+              </w:rPr>
+              <w:t xml:space="preserve"> (Login+ Timesheet)</w:t>
+            </w:r>
           </w:p>
         </w:tc>
         <w:tc>
@@ -1294,6 +1324,9 @@
             <w:pPr>
               <w:cnfStyle w:val="000000100000" w:firstRow="0" w:lastRow="0" w:firstColumn="0" w:lastColumn="0" w:oddVBand="0" w:evenVBand="0" w:oddHBand="1" w:evenHBand="0" w:firstRowFirstColumn="0" w:firstRowLastColumn="0" w:lastRowFirstColumn="0" w:lastRowLastColumn="0"/>
             </w:pPr>
+            <w:r>
+              <w:t>Completed</w:t>
+            </w:r>
           </w:p>
         </w:tc>
       </w:tr>
@@ -1348,6 +1381,8 @@
             <w:pPr>
               <w:cnfStyle w:val="000000000000" w:firstRow="0" w:lastRow="0" w:firstColumn="0" w:lastColumn="0" w:oddVBand="0" w:evenVBand="0" w:oddHBand="0" w:evenHBand="0" w:firstRowFirstColumn="0" w:firstRowLastColumn="0" w:lastRowFirstColumn="0" w:lastRowLastColumn="0"/>
             </w:pPr>
+            <w:bookmarkStart w:id="0" w:name="_GoBack"/>
+            <w:bookmarkEnd w:id="0"/>
           </w:p>
         </w:tc>
         <w:tc>

</xml_diff>

<commit_message>
Add Activity record, login designer change
</commit_message>
<xml_diff>
--- a/docs/Aspire 2 Project Activity Record-ModAModBProject.docx
+++ b/docs/Aspire 2 Project Activity Record-ModAModBProject.docx
@@ -1219,14 +1219,16 @@
               <w:rPr>
                 <w:lang w:val="en-US"/>
               </w:rPr>
-              <w:t>Connecting forms UI &amp; Back-end</w:t>
+              <w:t>Connecting forms UI &amp; Back-end (Registration)</w:t>
             </w:r>
             <w:r>
               <w:rPr>
                 <w:lang w:val="en-US"/>
               </w:rPr>
-              <w:t xml:space="preserve"> (Registration)</w:t>
-            </w:r>
+              <w:t>, Testing, Creation of Demo DB, Creation of PP Presentation, Change of design</w:t>
+            </w:r>
+            <w:bookmarkStart w:id="0" w:name="_GoBack"/>
+            <w:bookmarkEnd w:id="0"/>
           </w:p>
         </w:tc>
         <w:tc>
@@ -1302,13 +1304,7 @@
               <w:rPr>
                 <w:lang w:val="en-US"/>
               </w:rPr>
-              <w:t>Connecting forms UI &amp; Back-end</w:t>
-            </w:r>
-            <w:r>
-              <w:rPr>
-                <w:lang w:val="en-US"/>
-              </w:rPr>
-              <w:t xml:space="preserve"> (Login+ Timesheet)</w:t>
+              <w:t>Connecting forms UI &amp; Back-end (Login+ Timesheet)</w:t>
             </w:r>
           </w:p>
         </w:tc>
@@ -1381,8 +1377,6 @@
             <w:pPr>
               <w:cnfStyle w:val="000000000000" w:firstRow="0" w:lastRow="0" w:firstColumn="0" w:lastColumn="0" w:oddVBand="0" w:evenVBand="0" w:oddHBand="0" w:evenHBand="0" w:firstRowFirstColumn="0" w:firstRowLastColumn="0" w:lastRowFirstColumn="0" w:lastRowLastColumn="0"/>
             </w:pPr>
-            <w:bookmarkStart w:id="0" w:name="_GoBack"/>
-            <w:bookmarkEnd w:id="0"/>
           </w:p>
         </w:tc>
         <w:tc>

</xml_diff>

<commit_message>
Edit activity log for Lana; edited comments in registration tab
</commit_message>
<xml_diff>
--- a/docs/Aspire 2 Project Activity Record-ModAModBProject.docx
+++ b/docs/Aspire 2 Project Activity Record-ModAModBProject.docx
@@ -1225,10 +1225,34 @@
               <w:rPr>
                 <w:lang w:val="en-US"/>
               </w:rPr>
-              <w:t>, Testing, Creation of Demo DB, Creation of PP Presentation, Change of design</w:t>
+              <w:t>, Testing</w:t>
+            </w:r>
+            <w:r>
+              <w:rPr>
+                <w:lang w:val="en-US"/>
+              </w:rPr>
+              <w:t xml:space="preserve"> all forms</w:t>
+            </w:r>
+            <w:r>
+              <w:rPr>
+                <w:lang w:val="en-US"/>
+              </w:rPr>
+              <w:t>, Creation of Demo DB, Creation of PP Presentation, Change of design</w:t>
+            </w:r>
+            <w:r>
+              <w:rPr>
+                <w:lang w:val="en-US"/>
+              </w:rPr>
+              <w:t xml:space="preserve"> of the whole</w:t>
             </w:r>
             <w:bookmarkStart w:id="0" w:name="_GoBack"/>
             <w:bookmarkEnd w:id="0"/>
+            <w:r>
+              <w:rPr>
+                <w:lang w:val="en-US"/>
+              </w:rPr>
+              <w:t xml:space="preserve"> app;</w:t>
+            </w:r>
           </w:p>
         </w:tc>
         <w:tc>

</xml_diff>

<commit_message>
Design fixing and documents
</commit_message>
<xml_diff>
--- a/docs/Aspire 2 Project Activity Record-ModAModBProject.docx
+++ b/docs/Aspire 2 Project Activity Record-ModAModBProject.docx
@@ -1147,15 +1147,7 @@
               <w:rPr>
                 <w:lang w:val="en-US"/>
               </w:rPr>
-              <w:t>Application implementation: code</w:t>
-            </w:r>
-            <w:bookmarkStart w:id="0" w:name="_GoBack"/>
-            <w:bookmarkEnd w:id="0"/>
-            <w:r>
-              <w:rPr>
-                <w:lang w:val="en-US"/>
-              </w:rPr>
-              <w:t xml:space="preserve"> logic </w:t>
+              <w:t xml:space="preserve">Application implementation: code logic </w:t>
             </w:r>
           </w:p>
         </w:tc>
@@ -1536,6 +1528,17 @@
             <w:r>
               <w:t>Documentation: test documentation</w:t>
             </w:r>
+            <w:r>
+              <w:t>, UI</w:t>
+            </w:r>
+            <w:r>
+              <w:t xml:space="preserve"> Design Navigation F</w:t>
+            </w:r>
+            <w:r>
+              <w:t>low</w:t>
+            </w:r>
+            <w:bookmarkStart w:id="0" w:name="_GoBack"/>
+            <w:bookmarkEnd w:id="0"/>
           </w:p>
         </w:tc>
         <w:tc>

</xml_diff>